<commit_message>
Add document final version???
</commit_message>
<xml_diff>
--- a/Documents/Assess.docx
+++ b/Documents/Assess.docx
@@ -1237,15 +1237,7 @@
         <w:t xml:space="preserve">In order to solve this issue, I had the shuffle method used to choose random direction was changed to use a different randomization method, I also a made sure that the algorithm would only overwrite cells that were walls. The final change inverting the output of the </w:t>
       </w:r>
       <w:r>
-        <w:t xml:space="preserve">maze generator because in </w:t>
-      </w:r>
-      <w:proofErr w:type="spellStart"/>
-      <w:r>
-        <w:t>it’s</w:t>
-      </w:r>
-      <w:proofErr w:type="spellEnd"/>
-      <w:r>
-        <w:t xml:space="preserve"> representation, empty space was 1 and walls were 0</w:t>
+        <w:t>maze generator because in it’s representation, empty space was 1 and walls were 0</w:t>
       </w:r>
       <w:r>
         <w:t xml:space="preserve"> </w:t>
@@ -1863,7 +1855,12 @@
         <w:t>ed it</w:t>
       </w:r>
       <w:r>
-        <w:t xml:space="preserve"> to a panel on the screen. The fps counter constantly showed that the </w:t>
+        <w:t xml:space="preserve"> to a panel on the screen. </w:t>
+      </w:r>
+    </w:p>
+    <w:p>
+      <w:r>
+        <w:t xml:space="preserve">The fps counter constantly showed that the </w:t>
       </w:r>
       <w:r>
         <w:t>windows build(I unfortunately cannot test the Linux build for the game but it’s performance should be similar)</w:t>
@@ -1895,42 +1892,8 @@
       <w:r>
         <w:t xml:space="preserve"> would soon recover.</w:t>
       </w:r>
-    </w:p>
-    <w:p>
-      <w:r>
-        <w:t xml:space="preserve">One of the best optimizations I made was having the level stored as half of </w:t>
-      </w:r>
-      <w:r>
-        <w:t xml:space="preserve">itself </w:t>
-      </w:r>
-      <w:r>
-        <w:t xml:space="preserve">rather than a whole. </w:t>
-      </w:r>
-      <w:r>
-        <w:t>This meant that the generate level would take up less space in storage and thus be loaded and unloaded faster.</w:t>
-      </w:r>
-    </w:p>
-    <w:p>
-      <w:r>
-        <w:t xml:space="preserve">I could further optimize the game by introducing object pooling. This would mean that all of the game objects were pre-rendered and could be rendered by the game engine and then moved into position once they were needed. This would improve the performance of the game even further as the game objects could simply be </w:t>
-      </w:r>
-      <w:r>
-        <w:t>placed into the game</w:t>
-      </w:r>
-      <w:r>
-        <w:t xml:space="preserve"> and </w:t>
-      </w:r>
-      <w:r>
-        <w:t>hidden when it wasn’t needed</w:t>
-      </w:r>
-      <w:r>
-        <w:t xml:space="preserve"> rather than having to generate large amount of game objects whenever a new level was loaded</w:t>
-      </w:r>
-      <w:r>
-        <w:t xml:space="preserve"> and delete them when it was done</w:t>
-      </w:r>
-      <w:r>
-        <w:t>.</w:t>
+      <w:r>
+        <w:t xml:space="preserve"> This frame rate is good, and no stuttering occurred during by testing phase. The drop in frame rate when creating new levels is understandable, as quite  a few game objects can be loaded in that time, but the game pauses for a few seconds after the player wins a level anyway so it shouldn’t be noticeable.</w:t>
       </w:r>
     </w:p>
     <w:p>
@@ -1953,7 +1916,6 @@
         <w:rPr>
           <w:noProof/>
         </w:rPr>
-        <w:lastRenderedPageBreak/>
         <w:drawing>
           <wp:inline distT="0" distB="0" distL="0" distR="0" wp14:anchorId="266445BD" wp14:editId="7932A691">
             <wp:extent cx="5724525" cy="3219450"/>
@@ -2016,19 +1978,16 @@
           <w:b/>
           <w:bCs/>
         </w:rPr>
-        <w:t>Efficiency</w:t>
-      </w:r>
-      <w:r>
-        <w:rPr>
-          <w:b/>
-          <w:bCs/>
-        </w:rPr>
-        <w:t>.</w:t>
-      </w:r>
-    </w:p>
-    <w:p>
-      <w:r>
-        <w:t xml:space="preserve">To test the efficiency of the PCG method I generated 100 levels back-to-back to determine how many of them were winnable in theory. Meaning, if the player played perfectly and didn’t run out of lives of those levels could be won. Of those 100 levels, there was the potential that the player could win all off them. There were no cut off sections that made those levels unbeatable and as long as the player precisely baited the ghosts while they were being </w:t>
+        <w:t>Efficiency.</w:t>
+      </w:r>
+    </w:p>
+    <w:p>
+      <w:r>
+        <w:t xml:space="preserve">To test the efficiency of the PCG method I generated 100 levels back-to-back to determine how many of them were winnable in theory. Meaning, if the player played perfectly and didn’t run out of lives of those levels could be won. Of those 100 levels, there was the potential that the player could </w:t>
+      </w:r>
+      <w:r>
+        <w:lastRenderedPageBreak/>
+        <w:t xml:space="preserve">win all off them. There were no cut off sections that made those levels unbeatable and as long as the player precisely baited the ghosts while they were being </w:t>
       </w:r>
       <w:r>
         <w:t>chased,</w:t>
@@ -2037,7 +1996,23 @@
         <w:t xml:space="preserve"> they could access and clear all areas on the map.</w:t>
       </w:r>
       <w:r>
-        <w:t xml:space="preserve"> All levels generated by the final algorithm during my testing were winnable in theory.</w:t>
+        <w:t xml:space="preserve"> All </w:t>
+      </w:r>
+      <w:r>
+        <w:t>0</w:t>
+      </w:r>
+      <w:r>
+        <w:t>levels generated by the final algorithm during my testing were winnable in theory.</w:t>
+      </w:r>
+    </w:p>
+    <w:p>
+      <w:r>
+        <w:t>One of the best optimizations I made was having the level stored as half of itself rather than a whole. This meant that the generate level would take up less space in storage and thus be loaded and unloaded faster.</w:t>
+      </w:r>
+    </w:p>
+    <w:p>
+      <w:r>
+        <w:t>I could further optimize the game by introducing object pooling. This would mean that all of the game objects were pre-rendered and could be rendered by the game engine and then moved into position once they were needed. This would improve the performance of the game even further as the game objects could simply be placed into the game and hidden when it wasn’t needed rather than having to generate large amount of game objects whenever a new level was loaded and delete them when it was done.</w:t>
       </w:r>
     </w:p>
     <w:p>

</xml_diff>